<commit_message>
uml student2 actualizado + doc marcado
</commit_message>
<xml_diff>
--- a/reports/D03/Student #2/02 - Requirements - Student #2.docx
+++ b/reports/D03/Student #2/02 - Requirements - Student #2.docx
@@ -2281,7 +2281,13 @@
         <w:sdtEndPr/>
         <w:sdtContent>
           <w:r>
-            <w:t xml:space="preserve">    </w:t>
+            <w:t xml:space="preserve">  </w:t>
+          </w:r>
+          <w:r>
+            <w:t>X</w:t>
+          </w:r>
+          <w:r>
+            <w:t xml:space="preserve">  </w:t>
           </w:r>
         </w:sdtContent>
       </w:sdt>
@@ -2419,7 +2425,13 @@
         <w:sdtEndPr/>
         <w:sdtContent>
           <w:r>
-            <w:t xml:space="preserve">    </w:t>
+            <w:t xml:space="preserve">  </w:t>
+          </w:r>
+          <w:r>
+            <w:t>X</w:t>
+          </w:r>
+          <w:r>
+            <w:t xml:space="preserve">  </w:t>
           </w:r>
         </w:sdtContent>
       </w:sdt>
@@ -2542,6 +2554,9 @@
         </w:sdtPr>
         <w:sdtEndPr/>
         <w:sdtContent>
+          <w:r>
+            <w:t>X</w:t>
+          </w:r>
           <w:r>
             <w:t xml:space="preserve">    </w:t>
           </w:r>
@@ -3756,7 +3771,13 @@
         <w:sdtEndPr/>
         <w:sdtContent>
           <w:r>
-            <w:t xml:space="preserve">    </w:t>
+            <w:t xml:space="preserve"> </w:t>
+          </w:r>
+          <w:r>
+            <w:t>X</w:t>
+          </w:r>
+          <w:r>
+            <w:t xml:space="preserve">   </w:t>
           </w:r>
         </w:sdtContent>
       </w:sdt>
@@ -3820,7 +3841,13 @@
         <w:sdtEndPr/>
         <w:sdtContent>
           <w:r>
-            <w:t xml:space="preserve">    </w:t>
+            <w:t xml:space="preserve"> </w:t>
+          </w:r>
+          <w:r>
+            <w:t>X</w:t>
+          </w:r>
+          <w:r>
+            <w:t xml:space="preserve">   </w:t>
           </w:r>
         </w:sdtContent>
       </w:sdt>
@@ -3902,7 +3929,13 @@
         <w:sdtEndPr/>
         <w:sdtContent>
           <w:r>
-            <w:t xml:space="preserve">    </w:t>
+            <w:t xml:space="preserve">  </w:t>
+          </w:r>
+          <w:r>
+            <w:t>X</w:t>
+          </w:r>
+          <w:r>
+            <w:t xml:space="preserve">  </w:t>
           </w:r>
         </w:sdtContent>
       </w:sdt>
@@ -3996,7 +4029,7 @@
               <w:szCs w:val="22"/>
               <w14:ligatures w14:val="none"/>
             </w:rPr>
-            <w:t xml:space="preserve">    </w:t>
+            <w:t>X</w:t>
           </w:r>
         </w:sdtContent>
       </w:sdt>
@@ -4007,7 +4040,7 @@
           <w:szCs w:val="22"/>
           <w14:ligatures w14:val="none"/>
         </w:rPr>
-        <w:t xml:space="preserve">    </w:t>
+        <w:t xml:space="preserve">   </w:t>
       </w:r>
       <w:permEnd w:id="1684496906"/>
     </w:p>
@@ -9681,6 +9714,7 @@
     <w:rsid w:val="00794714"/>
     <w:rsid w:val="007A55FF"/>
     <w:rsid w:val="007C004C"/>
+    <w:rsid w:val="007C5495"/>
     <w:rsid w:val="007E6C7A"/>
     <w:rsid w:val="00847D31"/>
     <w:rsid w:val="00865540"/>

</xml_diff>